<commit_message>
Agrego fotos para the team, y detalles del index principal a espaniol, not found tmb
</commit_message>
<xml_diff>
--- a/FAQ - Configuracion Proyecto.docx
+++ b/FAQ - Configuracion Proyecto.docx
@@ -15,16 +15,29 @@
           <w:lang w:val="en-US"/>
         </w:rPr>
       </w:pPr>
-      <w:r>
-        <w:rPr>
-          <w:rFonts w:ascii="Consolas" w:hAnsi="Consolas" w:cs="Consolas"/>
-          <w:color w:val="000000"/>
-          <w:sz w:val="20"/>
-          <w:szCs w:val="20"/>
-          <w:shd w:val="clear" w:color="auto" w:fill="E8F2FE"/>
-          <w:lang w:val="en-US"/>
-        </w:rPr>
-        <w:t xml:space="preserve">Creado con </w:t>
+      <w:proofErr w:type="spellStart"/>
+      <w:r>
+        <w:rPr>
+          <w:rFonts w:ascii="Consolas" w:hAnsi="Consolas" w:cs="Consolas"/>
+          <w:color w:val="000000"/>
+          <w:sz w:val="20"/>
+          <w:szCs w:val="20"/>
+          <w:shd w:val="clear" w:color="auto" w:fill="E8F2FE"/>
+          <w:lang w:val="en-US"/>
+        </w:rPr>
+        <w:t>Creado</w:t>
+      </w:r>
+      <w:proofErr w:type="spellEnd"/>
+      <w:r>
+        <w:rPr>
+          <w:rFonts w:ascii="Consolas" w:hAnsi="Consolas" w:cs="Consolas"/>
+          <w:color w:val="000000"/>
+          <w:sz w:val="20"/>
+          <w:szCs w:val="20"/>
+          <w:shd w:val="clear" w:color="auto" w:fill="E8F2FE"/>
+          <w:lang w:val="en-US"/>
+        </w:rPr>
+        <w:t xml:space="preserve"> con </w:t>
       </w:r>
       <w:r>
         <w:rPr>
@@ -93,7 +106,34 @@
           <w:szCs w:val="18"/>
           <w:lang w:val="en-US"/>
         </w:rPr>
-        <w:t xml:space="preserve">Workspace: </w:t>
+        <w:t>Workspace</w:t>
+      </w:r>
+      <w:r>
+        <w:rPr>
+          <w:rFonts w:ascii="Segoe UI" w:hAnsi="Segoe UI" w:cs="Segoe UI"/>
+          <w:sz w:val="18"/>
+          <w:szCs w:val="18"/>
+          <w:lang w:val="en-US"/>
+        </w:rPr>
+        <w:t xml:space="preserve"> y repo</w:t>
+      </w:r>
+      <w:r>
+        <w:rPr>
+          <w:rFonts w:ascii="Segoe UI" w:hAnsi="Segoe UI" w:cs="Segoe UI"/>
+          <w:sz w:val="18"/>
+          <w:szCs w:val="18"/>
+          <w:lang w:val="en-US"/>
+        </w:rPr>
+        <w:t xml:space="preserve"> local:</w:t>
+      </w:r>
+      <w:r>
+        <w:rPr>
+          <w:rFonts w:ascii="Segoe UI" w:hAnsi="Segoe UI" w:cs="Segoe UI"/>
+          <w:sz w:val="18"/>
+          <w:szCs w:val="18"/>
+          <w:lang w:val="en-US"/>
+        </w:rPr>
+        <w:t xml:space="preserve"> </w:t>
       </w:r>
       <w:r>
         <w:rPr>
@@ -103,34 +143,54 @@
           <w:szCs w:val="20"/>
           <w:lang w:val="en-US"/>
         </w:rPr>
-        <w:t>C://Users//guido//workspacedev//basketbackend</w:t>
-      </w:r>
-    </w:p>
-    <w:p>
-      <w:pPr>
-        <w:autoSpaceDE w:val="0"/>
-        <w:autoSpaceDN w:val="0"/>
-        <w:adjustRightInd w:val="0"/>
-        <w:spacing w:after="0" w:line="240" w:lineRule="auto"/>
-        <w:rPr>
-          <w:rFonts w:ascii="Consolas" w:hAnsi="Consolas" w:cs="Consolas"/>
-          <w:color w:val="000000"/>
-          <w:sz w:val="20"/>
-          <w:szCs w:val="20"/>
-          <w:shd w:val="clear" w:color="auto" w:fill="E8F2FE"/>
-          <w:lang w:val="en-US"/>
-        </w:rPr>
-      </w:pPr>
-      <w:r>
-        <w:rPr>
-          <w:rFonts w:ascii="Consolas" w:hAnsi="Consolas" w:cs="Consolas"/>
-          <w:color w:val="000000"/>
-          <w:sz w:val="20"/>
-          <w:szCs w:val="20"/>
-          <w:shd w:val="clear" w:color="auto" w:fill="E8F2FE"/>
-          <w:lang w:val="en-US"/>
-        </w:rPr>
-        <w:t xml:space="preserve"> </w:t>
+        <w:t>C</w:t>
+      </w:r>
+      <w:proofErr w:type="gramStart"/>
+      <w:r>
+        <w:rPr>
+          <w:rFonts w:ascii="Consolas" w:hAnsi="Consolas" w:cs="Consolas"/>
+          <w:color w:val="2A00FF"/>
+          <w:sz w:val="20"/>
+          <w:szCs w:val="20"/>
+          <w:lang w:val="en-US"/>
+        </w:rPr>
+        <w:t>:/</w:t>
+      </w:r>
+      <w:proofErr w:type="gramEnd"/>
+      <w:r>
+        <w:rPr>
+          <w:rFonts w:ascii="Consolas" w:hAnsi="Consolas" w:cs="Consolas"/>
+          <w:color w:val="2A00FF"/>
+          <w:sz w:val="20"/>
+          <w:szCs w:val="20"/>
+          <w:lang w:val="en-US"/>
+        </w:rPr>
+        <w:t>/Users//guido//workspacedev//basketbackend</w:t>
+      </w:r>
+    </w:p>
+    <w:p>
+      <w:pPr>
+        <w:autoSpaceDE w:val="0"/>
+        <w:autoSpaceDN w:val="0"/>
+        <w:adjustRightInd w:val="0"/>
+        <w:spacing w:after="0" w:line="240" w:lineRule="auto"/>
+        <w:rPr>
+          <w:rFonts w:ascii="Consolas" w:hAnsi="Consolas" w:cs="Consolas"/>
+          <w:color w:val="000000"/>
+          <w:sz w:val="20"/>
+          <w:szCs w:val="20"/>
+          <w:shd w:val="clear" w:color="auto" w:fill="E8F2FE"/>
+        </w:rPr>
+      </w:pPr>
+      <w:r>
+        <w:rPr>
+          <w:rFonts w:ascii="Consolas" w:hAnsi="Consolas" w:cs="Consolas"/>
+          <w:color w:val="000000"/>
+          <w:sz w:val="20"/>
+          <w:szCs w:val="20"/>
+          <w:shd w:val="clear" w:color="auto" w:fill="E8F2FE"/>
+        </w:rPr>
+        <w:t>Repositorio en https://gitlab.com/guidobertinat/basketbackend</w:t>
       </w:r>
       <w:bookmarkStart w:id="0" w:name="_GoBack"/>
       <w:bookmarkEnd w:id="0"/>
@@ -147,74 +207,130 @@
           <w:sz w:val="20"/>
           <w:szCs w:val="20"/>
           <w:shd w:val="clear" w:color="auto" w:fill="E8F2FE"/>
-          <w:lang w:val="en-US"/>
-        </w:rPr>
-      </w:pPr>
-    </w:p>
-    <w:p>
-      <w:pPr>
-        <w:autoSpaceDE w:val="0"/>
-        <w:autoSpaceDN w:val="0"/>
-        <w:adjustRightInd w:val="0"/>
-        <w:spacing w:after="0" w:line="240" w:lineRule="auto"/>
-        <w:rPr>
-          <w:rFonts w:ascii="Consolas" w:hAnsi="Consolas" w:cs="Consolas"/>
-          <w:color w:val="000000"/>
-          <w:sz w:val="20"/>
-          <w:szCs w:val="20"/>
-          <w:shd w:val="clear" w:color="auto" w:fill="E8F2FE"/>
-        </w:rPr>
-      </w:pPr>
-      <w:r>
-        <w:rPr>
-          <w:rFonts w:ascii="Consolas" w:hAnsi="Consolas" w:cs="Consolas"/>
-          <w:color w:val="000000"/>
-          <w:sz w:val="20"/>
-          <w:szCs w:val="20"/>
-          <w:shd w:val="clear" w:color="auto" w:fill="E8F2FE"/>
-        </w:rPr>
-        <w:t>Configuracion local/produccion de PATH para subir fotos</w:t>
-      </w:r>
-    </w:p>
-    <w:p>
-      <w:pPr>
-        <w:autoSpaceDE w:val="0"/>
-        <w:autoSpaceDN w:val="0"/>
-        <w:adjustRightInd w:val="0"/>
-        <w:spacing w:after="0" w:line="240" w:lineRule="auto"/>
-        <w:rPr>
-          <w:rFonts w:ascii="Consolas" w:hAnsi="Consolas" w:cs="Consolas"/>
-          <w:color w:val="000000"/>
-          <w:sz w:val="20"/>
-          <w:szCs w:val="20"/>
-          <w:shd w:val="clear" w:color="auto" w:fill="E8F2FE"/>
-        </w:rPr>
-      </w:pPr>
-    </w:p>
-    <w:p>
-      <w:pPr>
-        <w:autoSpaceDE w:val="0"/>
-        <w:autoSpaceDN w:val="0"/>
-        <w:adjustRightInd w:val="0"/>
-        <w:spacing w:after="0" w:line="240" w:lineRule="auto"/>
-        <w:rPr>
-          <w:rFonts w:ascii="Consolas" w:hAnsi="Consolas" w:cs="Consolas"/>
-          <w:color w:val="000000"/>
-          <w:sz w:val="20"/>
-          <w:szCs w:val="20"/>
-          <w:shd w:val="clear" w:color="auto" w:fill="E8F2FE"/>
-        </w:rPr>
-      </w:pPr>
-      <w:r>
-        <w:rPr>
-          <w:rFonts w:ascii="Consolas" w:hAnsi="Consolas" w:cs="Consolas"/>
-          <w:color w:val="000000"/>
-          <w:sz w:val="20"/>
-          <w:szCs w:val="20"/>
-          <w:shd w:val="clear" w:color="auto" w:fill="E8F2FE"/>
-        </w:rPr>
-        <w:t xml:space="preserve">El path tiene que estar abierto en </w:t>
-      </w:r>
+        </w:rPr>
+      </w:pPr>
+    </w:p>
+    <w:p>
+      <w:pPr>
+        <w:autoSpaceDE w:val="0"/>
+        <w:autoSpaceDN w:val="0"/>
+        <w:adjustRightInd w:val="0"/>
+        <w:spacing w:after="0" w:line="240" w:lineRule="auto"/>
+        <w:rPr>
+          <w:rFonts w:ascii="Consolas" w:hAnsi="Consolas" w:cs="Consolas"/>
+          <w:color w:val="000000"/>
+          <w:sz w:val="20"/>
+          <w:szCs w:val="20"/>
+          <w:shd w:val="clear" w:color="auto" w:fill="E8F2FE"/>
+        </w:rPr>
+      </w:pPr>
+      <w:proofErr w:type="spellStart"/>
+      <w:r>
+        <w:rPr>
+          <w:rFonts w:ascii="Consolas" w:hAnsi="Consolas" w:cs="Consolas"/>
+          <w:color w:val="000000"/>
+          <w:sz w:val="20"/>
+          <w:szCs w:val="20"/>
+          <w:shd w:val="clear" w:color="auto" w:fill="E8F2FE"/>
+        </w:rPr>
+        <w:t>Configuracion</w:t>
+      </w:r>
+      <w:proofErr w:type="spellEnd"/>
+      <w:r>
+        <w:rPr>
+          <w:rFonts w:ascii="Consolas" w:hAnsi="Consolas" w:cs="Consolas"/>
+          <w:color w:val="000000"/>
+          <w:sz w:val="20"/>
+          <w:szCs w:val="20"/>
+          <w:shd w:val="clear" w:color="auto" w:fill="E8F2FE"/>
+        </w:rPr>
+        <w:t xml:space="preserve"> local/</w:t>
+      </w:r>
+      <w:proofErr w:type="spellStart"/>
+      <w:r>
+        <w:rPr>
+          <w:rFonts w:ascii="Consolas" w:hAnsi="Consolas" w:cs="Consolas"/>
+          <w:color w:val="000000"/>
+          <w:sz w:val="20"/>
+          <w:szCs w:val="20"/>
+          <w:shd w:val="clear" w:color="auto" w:fill="E8F2FE"/>
+        </w:rPr>
+        <w:t>produccion</w:t>
+      </w:r>
+      <w:proofErr w:type="spellEnd"/>
+      <w:r>
+        <w:rPr>
+          <w:rFonts w:ascii="Consolas" w:hAnsi="Consolas" w:cs="Consolas"/>
+          <w:color w:val="000000"/>
+          <w:sz w:val="20"/>
+          <w:szCs w:val="20"/>
+          <w:shd w:val="clear" w:color="auto" w:fill="E8F2FE"/>
+        </w:rPr>
+        <w:t xml:space="preserve"> de PATH para subir fotos</w:t>
+      </w:r>
+    </w:p>
+    <w:p>
+      <w:pPr>
+        <w:autoSpaceDE w:val="0"/>
+        <w:autoSpaceDN w:val="0"/>
+        <w:adjustRightInd w:val="0"/>
+        <w:spacing w:after="0" w:line="240" w:lineRule="auto"/>
+        <w:rPr>
+          <w:rFonts w:ascii="Consolas" w:hAnsi="Consolas" w:cs="Consolas"/>
+          <w:color w:val="000000"/>
+          <w:sz w:val="20"/>
+          <w:szCs w:val="20"/>
+          <w:shd w:val="clear" w:color="auto" w:fill="E8F2FE"/>
+        </w:rPr>
+      </w:pPr>
+    </w:p>
+    <w:p>
+      <w:pPr>
+        <w:autoSpaceDE w:val="0"/>
+        <w:autoSpaceDN w:val="0"/>
+        <w:adjustRightInd w:val="0"/>
+        <w:spacing w:after="0" w:line="240" w:lineRule="auto"/>
+        <w:rPr>
+          <w:rFonts w:ascii="Consolas" w:hAnsi="Consolas" w:cs="Consolas"/>
+          <w:color w:val="000000"/>
+          <w:sz w:val="20"/>
+          <w:szCs w:val="20"/>
+          <w:shd w:val="clear" w:color="auto" w:fill="E8F2FE"/>
+        </w:rPr>
+      </w:pPr>
+      <w:r>
+        <w:rPr>
+          <w:rFonts w:ascii="Consolas" w:hAnsi="Consolas" w:cs="Consolas"/>
+          <w:color w:val="000000"/>
+          <w:sz w:val="20"/>
+          <w:szCs w:val="20"/>
+          <w:shd w:val="clear" w:color="auto" w:fill="E8F2FE"/>
+        </w:rPr>
+        <w:t xml:space="preserve">El </w:t>
+      </w:r>
+      <w:proofErr w:type="spellStart"/>
+      <w:r>
+        <w:rPr>
+          <w:rFonts w:ascii="Consolas" w:hAnsi="Consolas" w:cs="Consolas"/>
+          <w:color w:val="000000"/>
+          <w:sz w:val="20"/>
+          <w:szCs w:val="20"/>
+          <w:shd w:val="clear" w:color="auto" w:fill="E8F2FE"/>
+        </w:rPr>
+        <w:t>path</w:t>
+      </w:r>
+      <w:proofErr w:type="spellEnd"/>
+      <w:r>
+        <w:rPr>
+          <w:rFonts w:ascii="Consolas" w:hAnsi="Consolas" w:cs="Consolas"/>
+          <w:color w:val="000000"/>
+          <w:sz w:val="20"/>
+          <w:szCs w:val="20"/>
+          <w:shd w:val="clear" w:color="auto" w:fill="E8F2FE"/>
+        </w:rPr>
+        <w:t xml:space="preserve"> tiene que estar abierto en </w:t>
+      </w:r>
+      <w:proofErr w:type="spellStart"/>
       <w:r>
         <w:rPr>
           <w:rFonts w:ascii="Consolas" w:hAnsi="Consolas" w:cs="Consolas"/>
@@ -225,36 +341,38 @@
         </w:rPr>
         <w:t>SecurityConfig</w:t>
       </w:r>
-    </w:p>
-    <w:p>
-      <w:pPr>
-        <w:autoSpaceDE w:val="0"/>
-        <w:autoSpaceDN w:val="0"/>
-        <w:adjustRightInd w:val="0"/>
-        <w:spacing w:after="0" w:line="240" w:lineRule="auto"/>
-        <w:rPr>
-          <w:rFonts w:ascii="Consolas" w:hAnsi="Consolas" w:cs="Consolas"/>
-          <w:color w:val="000000"/>
-          <w:sz w:val="20"/>
-          <w:szCs w:val="20"/>
-          <w:shd w:val="clear" w:color="auto" w:fill="E8F2FE"/>
-        </w:rPr>
-      </w:pPr>
-    </w:p>
-    <w:p>
-      <w:pPr>
-        <w:autoSpaceDE w:val="0"/>
-        <w:autoSpaceDN w:val="0"/>
-        <w:adjustRightInd w:val="0"/>
-        <w:spacing w:after="0" w:line="240" w:lineRule="auto"/>
-        <w:rPr>
-          <w:rFonts w:ascii="Consolas" w:hAnsi="Consolas" w:cs="Consolas"/>
-          <w:color w:val="000000"/>
-          <w:sz w:val="20"/>
-          <w:szCs w:val="20"/>
-          <w:shd w:val="clear" w:color="auto" w:fill="E8F2FE"/>
-        </w:rPr>
-      </w:pPr>
+      <w:proofErr w:type="spellEnd"/>
+    </w:p>
+    <w:p>
+      <w:pPr>
+        <w:autoSpaceDE w:val="0"/>
+        <w:autoSpaceDN w:val="0"/>
+        <w:adjustRightInd w:val="0"/>
+        <w:spacing w:after="0" w:line="240" w:lineRule="auto"/>
+        <w:rPr>
+          <w:rFonts w:ascii="Consolas" w:hAnsi="Consolas" w:cs="Consolas"/>
+          <w:color w:val="000000"/>
+          <w:sz w:val="20"/>
+          <w:szCs w:val="20"/>
+          <w:shd w:val="clear" w:color="auto" w:fill="E8F2FE"/>
+        </w:rPr>
+      </w:pPr>
+    </w:p>
+    <w:p>
+      <w:pPr>
+        <w:autoSpaceDE w:val="0"/>
+        <w:autoSpaceDN w:val="0"/>
+        <w:adjustRightInd w:val="0"/>
+        <w:spacing w:after="0" w:line="240" w:lineRule="auto"/>
+        <w:rPr>
+          <w:rFonts w:ascii="Consolas" w:hAnsi="Consolas" w:cs="Consolas"/>
+          <w:color w:val="000000"/>
+          <w:sz w:val="20"/>
+          <w:szCs w:val="20"/>
+          <w:shd w:val="clear" w:color="auto" w:fill="E8F2FE"/>
+        </w:rPr>
+      </w:pPr>
+      <w:proofErr w:type="spellStart"/>
       <w:r>
         <w:rPr>
           <w:rFonts w:ascii="Consolas" w:hAnsi="Consolas" w:cs="Consolas"/>
@@ -265,6 +383,7 @@
         </w:rPr>
         <w:t>PlayerController</w:t>
       </w:r>
+      <w:proofErr w:type="spellEnd"/>
       <w:r>
         <w:rPr>
           <w:rFonts w:ascii="Consolas" w:hAnsi="Consolas" w:cs="Consolas"/>
@@ -315,6 +434,7 @@
         </w:rPr>
         <w:t xml:space="preserve">    </w:t>
       </w:r>
+      <w:proofErr w:type="gramStart"/>
       <w:r>
         <w:rPr>
           <w:rFonts w:ascii="Consolas" w:hAnsi="Consolas" w:cs="Consolas"/>
@@ -327,6 +447,7 @@
         </w:rPr>
         <w:t>private</w:t>
       </w:r>
+      <w:proofErr w:type="gramEnd"/>
       <w:r>
         <w:rPr>
           <w:rFonts w:ascii="Consolas" w:hAnsi="Consolas" w:cs="Consolas"/>
@@ -436,7 +557,27 @@
           <w:sz w:val="20"/>
           <w:szCs w:val="20"/>
         </w:rPr>
-        <w:t>Con esta ruta (webapp) impacta en dominio.com:8081/</w:t>
+        <w:t>Con esta ruta (</w:t>
+      </w:r>
+      <w:proofErr w:type="spellStart"/>
+      <w:r>
+        <w:rPr>
+          <w:rFonts w:ascii="Consolas" w:hAnsi="Consolas" w:cs="Consolas"/>
+          <w:color w:val="000000"/>
+          <w:sz w:val="20"/>
+          <w:szCs w:val="20"/>
+        </w:rPr>
+        <w:t>webapp</w:t>
+      </w:r>
+      <w:proofErr w:type="spellEnd"/>
+      <w:r>
+        <w:rPr>
+          <w:rFonts w:ascii="Consolas" w:hAnsi="Consolas" w:cs="Consolas"/>
+          <w:color w:val="000000"/>
+          <w:sz w:val="20"/>
+          <w:szCs w:val="20"/>
+        </w:rPr>
+        <w:t>) impacta en dominio.com:8081/</w:t>
       </w:r>
     </w:p>
     <w:p/>

</xml_diff>